<commit_message>
Generates a panel in the calcium figure
</commit_message>
<xml_diff>
--- a/Figures/parameters_for_pysight.docx
+++ b/Figures/parameters_for_pysight.docx
@@ -2,9 +2,12 @@
 <file path=word/document.xml><?xml version="1.0" encoding="utf-8"?>
 <w:document xmlns:wpc="http://schemas.microsoft.com/office/word/2010/wordprocessingCanvas" xmlns:cx="http://schemas.microsoft.com/office/drawing/2014/chartex" xmlns:cx1="http://schemas.microsoft.com/office/drawing/2015/9/8/chartex" xmlns:cx2="http://schemas.microsoft.com/office/drawing/2015/10/21/chartex" xmlns:cx3="http://schemas.microsoft.com/office/drawing/2016/5/9/chartex" xmlns:cx4="http://schemas.microsoft.com/office/drawing/2016/5/10/chartex" xmlns:cx5="http://schemas.microsoft.com/office/drawing/2016/5/11/chartex" xmlns:cx6="http://schemas.microsoft.com/office/drawing/2016/5/12/chartex" xmlns:cx7="http://schemas.microsoft.com/office/drawing/2016/5/13/chartex" xmlns:cx8="http://schemas.microsoft.com/office/drawing/2016/5/14/chartex" xmlns:mc="http://schemas.openxmlformats.org/markup-compatibility/2006" xmlns:aink="http://schemas.microsoft.com/office/drawing/2016/ink" xmlns:am3d="http://schemas.microsoft.com/office/drawing/2017/model3d" xmlns:o="urn:schemas-microsoft-com:office:office" xmlns:r="http://schemas.openxmlformats.org/officeDocument/2006/relationships" xmlns:m="http://schemas.openxmlformats.org/officeDocument/2006/math" xmlns:v="urn:schemas-microsoft-com:vml" xmlns:wp14="http://schemas.microsoft.com/office/word/2010/wordprocessingDrawing" xmlns:wp="http://schemas.openxmlformats.org/drawingml/2006/wordprocessingDrawing" xmlns:w10="urn:schemas-microsoft-com:office:word" xmlns:w="http://schemas.openxmlformats.org/wordprocessingml/2006/main" xmlns:w14="http://schemas.microsoft.com/office/word/2010/wordml" xmlns:w15="http://schemas.microsoft.com/office/word/2012/wordml" xmlns:w16cid="http://schemas.microsoft.com/office/word/2016/wordml/cid" xmlns:w16se="http://schemas.microsoft.com/office/word/2015/wordml/symex" xmlns:wpg="http://schemas.microsoft.com/office/word/2010/wordprocessingGroup" xmlns:wpi="http://schemas.microsoft.com/office/word/2010/wordprocessingInk" xmlns:wne="http://schemas.microsoft.com/office/word/2006/wordml" xmlns:wps="http://schemas.microsoft.com/office/word/2010/wordprocessingShape" mc:Ignorable="w14 w15 w16se w16cid wp14">
   <w:body>
+    <w:p/>
     <w:tbl>
       <w:tblPr>
         <w:tblStyle w:val="PlainTable4"/>
+        <w:tblpPr w:leftFromText="180" w:rightFromText="180" w:vertAnchor="text" w:tblpY="1"/>
+        <w:tblOverlap w:val="never"/>
         <w:tblW w:w="0" w:type="auto"/>
         <w:tblLook w:val="04A0" w:firstRow="1" w:lastRow="0" w:firstColumn="1" w:lastColumn="0" w:noHBand="0" w:noVBand="1"/>
       </w:tblPr>
@@ -15,147 +18,45 @@
       <w:tr>
         <w:trPr>
           <w:cnfStyle w:val="100000000000" w:firstRow="1" w:lastRow="0" w:firstColumn="0" w:lastColumn="0" w:oddVBand="0" w:evenVBand="0" w:oddHBand="0" w:evenHBand="0" w:firstRowFirstColumn="0" w:firstRowLastColumn="0" w:lastRowFirstColumn="0" w:lastRowLastColumn="0"/>
-          <w:trHeight w:val="1823"/>
+          <w:trHeight w:val="360"/>
         </w:trPr>
         <w:tc>
           <w:tcPr>
             <w:cnfStyle w:val="001000000000" w:firstRow="0" w:lastRow="0" w:firstColumn="1" w:lastColumn="0" w:oddVBand="0" w:evenVBand="0" w:oddHBand="0" w:evenHBand="0" w:firstRowFirstColumn="0" w:firstRowLastColumn="0" w:lastRowFirstColumn="0" w:lastRowLastColumn="0"/>
             <w:tcW w:w="2096" w:type="dxa"/>
-            <w:shd w:val="clear" w:color="auto" w:fill="FFFFFF" w:themeFill="background1"/>
-          </w:tcPr>
-          <w:p>
-            <w:pPr>
-              <w:rPr>
-                <w:rFonts w:ascii="Candara" w:hAnsi="Candara"/>
-              </w:rPr>
-            </w:pPr>
-            <w:r>
-              <w:rPr>
-                <w:rFonts w:ascii="Candara" w:hAnsi="Candara"/>
-              </w:rPr>
-              <w:t>2D Image Sequence (mandatory for all other imaging modalities)</w:t>
+            <w:shd w:val="clear" w:color="auto" w:fill="DDDDDD" w:themeFill="accent1"/>
+          </w:tcPr>
+          <w:p>
+            <w:pPr>
+              <w:rPr>
+                <w:rFonts w:ascii="Candara" w:hAnsi="Candara"/>
+              </w:rPr>
+            </w:pPr>
+            <w:r>
+              <w:rPr>
+                <w:rFonts w:ascii="Candara" w:hAnsi="Candara"/>
+              </w:rPr>
+              <w:t>Output</w:t>
             </w:r>
           </w:p>
         </w:tc>
         <w:tc>
           <w:tcPr>
             <w:tcW w:w="3304" w:type="dxa"/>
-            <w:shd w:val="clear" w:color="auto" w:fill="FFFFFF" w:themeFill="background1"/>
+            <w:shd w:val="clear" w:color="auto" w:fill="DDDDDD" w:themeFill="accent1"/>
           </w:tcPr>
           <w:p>
             <w:pPr>
               <w:cnfStyle w:val="100000000000" w:firstRow="1" w:lastRow="0" w:firstColumn="0" w:lastColumn="0" w:oddVBand="0" w:evenVBand="0" w:oddHBand="0" w:evenHBand="0" w:firstRowFirstColumn="0" w:firstRowLastColumn="0" w:lastRowFirstColumn="0" w:lastRowLastColumn="0"/>
               <w:rPr>
                 <w:rFonts w:ascii="Candara" w:hAnsi="Candara"/>
-                <w:b w:val="0"/>
-                <w:bCs w:val="0"/>
-              </w:rPr>
-            </w:pPr>
-            <w:r>
-              <w:rPr>
-                <w:rFonts w:ascii="Candara" w:hAnsi="Candara"/>
-                <w:b w:val="0"/>
-                <w:bCs w:val="0"/>
-              </w:rPr>
-              <w:t>Multiscaler bin width</w:t>
-            </w:r>
-          </w:p>
-          <w:p>
-            <w:pPr>
-              <w:cnfStyle w:val="100000000000" w:firstRow="1" w:lastRow="0" w:firstColumn="0" w:lastColumn="0" w:oddVBand="0" w:evenVBand="0" w:oddHBand="0" w:evenHBand="0" w:firstRowFirstColumn="0" w:firstRowLastColumn="0" w:lastRowFirstColumn="0" w:lastRowLastColumn="0"/>
-              <w:rPr>
-                <w:rFonts w:ascii="Candara" w:hAnsi="Candara"/>
-                <w:b w:val="0"/>
-                <w:bCs w:val="0"/>
-              </w:rPr>
-            </w:pPr>
-            <w:r>
-              <w:rPr>
-                <w:rFonts w:ascii="Candara" w:hAnsi="Candara"/>
-                <w:b w:val="0"/>
-                <w:bCs w:val="0"/>
-              </w:rPr>
-              <w:t>Image size in pixels</w:t>
-            </w:r>
-          </w:p>
-          <w:p>
-            <w:pPr>
-              <w:cnfStyle w:val="100000000000" w:firstRow="1" w:lastRow="0" w:firstColumn="0" w:lastColumn="0" w:oddVBand="0" w:evenVBand="0" w:oddHBand="0" w:evenHBand="0" w:firstRowFirstColumn="0" w:firstRowLastColumn="0" w:lastRowFirstColumn="0" w:lastRowLastColumn="0"/>
-              <w:rPr>
-                <w:rFonts w:ascii="Candara" w:hAnsi="Candara"/>
-                <w:b w:val="0"/>
-                <w:bCs w:val="0"/>
-              </w:rPr>
-            </w:pPr>
-            <w:r>
-              <w:rPr>
-                <w:rFonts w:ascii="Candara" w:hAnsi="Candara"/>
-                <w:b w:val="0"/>
-                <w:bCs w:val="0"/>
-              </w:rPr>
-              <w:t>Bidirectional scan</w:t>
-            </w:r>
-          </w:p>
-          <w:p>
-            <w:pPr>
-              <w:cnfStyle w:val="100000000000" w:firstRow="1" w:lastRow="0" w:firstColumn="0" w:lastColumn="0" w:oddVBand="0" w:evenVBand="0" w:oddHBand="0" w:evenHBand="0" w:firstRowFirstColumn="0" w:firstRowLastColumn="0" w:lastRowFirstColumn="0" w:lastRowLastColumn="0"/>
-              <w:rPr>
-                <w:rFonts w:ascii="Candara" w:hAnsi="Candara"/>
-                <w:b w:val="0"/>
-                <w:bCs w:val="0"/>
-                <w:i/>
-                <w:iCs/>
-              </w:rPr>
-            </w:pPr>
-            <w:r>
-              <w:rPr>
-                <w:rFonts w:ascii="Candara" w:hAnsi="Candara"/>
-                <w:b w:val="0"/>
-                <w:bCs w:val="0"/>
-                <w:i/>
-                <w:iCs/>
-              </w:rPr>
-              <w:t>Optional: Fill fraction</w:t>
-            </w:r>
-          </w:p>
-          <w:p>
-            <w:pPr>
-              <w:cnfStyle w:val="100000000000" w:firstRow="1" w:lastRow="0" w:firstColumn="0" w:lastColumn="0" w:oddVBand="0" w:evenVBand="0" w:oddHBand="0" w:evenHBand="0" w:firstRowFirstColumn="0" w:firstRowLastColumn="0" w:lastRowFirstColumn="0" w:lastRowLastColumn="0"/>
-              <w:rPr>
-                <w:rFonts w:ascii="Candara" w:hAnsi="Candara"/>
-                <w:b w:val="0"/>
-                <w:bCs w:val="0"/>
-                <w:i/>
-                <w:iCs/>
-              </w:rPr>
-            </w:pPr>
-            <w:r>
-              <w:rPr>
-                <w:rFonts w:ascii="Candara" w:hAnsi="Candara"/>
-                <w:b w:val="0"/>
-                <w:bCs w:val="0"/>
-                <w:i/>
-                <w:iCs/>
-              </w:rPr>
-              <w:t>Optional: Scan mirror frequency</w:t>
-            </w:r>
-          </w:p>
-          <w:p>
-            <w:pPr>
-              <w:cnfStyle w:val="100000000000" w:firstRow="1" w:lastRow="0" w:firstColumn="0" w:lastColumn="0" w:oddVBand="0" w:evenVBand="0" w:oddHBand="0" w:evenHBand="0" w:firstRowFirstColumn="0" w:firstRowLastColumn="0" w:lastRowFirstColumn="0" w:lastRowLastColumn="0"/>
-              <w:rPr>
-                <w:rFonts w:ascii="Candara" w:hAnsi="Candara"/>
-              </w:rPr>
-            </w:pPr>
-            <w:r>
-              <w:rPr>
-                <w:rFonts w:ascii="Candara" w:hAnsi="Candara"/>
-                <w:b w:val="0"/>
-                <w:bCs w:val="0"/>
-                <w:i/>
-                <w:iCs/>
-              </w:rPr>
-              <w:t>Optional: TAG bits allocation</w:t>
+              </w:rPr>
+            </w:pPr>
+            <w:r>
+              <w:rPr>
+                <w:rFonts w:ascii="Candara" w:hAnsi="Candara"/>
+              </w:rPr>
+              <w:t>Parameters</w:t>
             </w:r>
           </w:p>
         </w:tc>
@@ -163,43 +64,56 @@
       <w:tr>
         <w:trPr>
           <w:cnfStyle w:val="000000100000" w:firstRow="0" w:lastRow="0" w:firstColumn="0" w:lastColumn="0" w:oddVBand="0" w:evenVBand="0" w:oddHBand="1" w:evenHBand="0" w:firstRowFirstColumn="0" w:firstRowLastColumn="0" w:lastRowFirstColumn="0" w:lastRowLastColumn="0"/>
-          <w:trHeight w:val="918"/>
+          <w:trHeight w:val="1823"/>
         </w:trPr>
         <w:tc>
           <w:tcPr>
             <w:cnfStyle w:val="001000000000" w:firstRow="0" w:lastRow="0" w:firstColumn="1" w:lastColumn="0" w:oddVBand="0" w:evenVBand="0" w:oddHBand="0" w:evenHBand="0" w:firstRowFirstColumn="0" w:firstRowLastColumn="0" w:lastRowFirstColumn="0" w:lastRowLastColumn="0"/>
             <w:tcW w:w="2096" w:type="dxa"/>
-          </w:tcPr>
-          <w:p>
-            <w:pPr>
-              <w:rPr>
-                <w:rFonts w:ascii="Candara" w:hAnsi="Candara"/>
-              </w:rPr>
-            </w:pPr>
-            <w:r>
-              <w:rPr>
-                <w:rFonts w:ascii="Candara" w:hAnsi="Candara"/>
-              </w:rPr>
-              <w:t>3D Volume Sequence</w:t>
+            <w:shd w:val="clear" w:color="auto" w:fill="auto"/>
+            <w:vAlign w:val="center"/>
+          </w:tcPr>
+          <w:p>
+            <w:pPr>
+              <w:rPr>
+                <w:rFonts w:ascii="Candara" w:hAnsi="Candara"/>
+              </w:rPr>
+            </w:pPr>
+          </w:p>
+          <w:p>
+            <w:pPr>
+              <w:rPr>
+                <w:rFonts w:ascii="Candara" w:hAnsi="Candara"/>
+              </w:rPr>
+            </w:pPr>
+            <w:r>
+              <w:rPr>
+                <w:rFonts w:ascii="Candara" w:hAnsi="Candara"/>
+              </w:rPr>
+              <w:t>2D Image Sequence (mandatory for all other imaging modalities)</w:t>
             </w:r>
           </w:p>
         </w:tc>
         <w:tc>
           <w:tcPr>
             <w:tcW w:w="3304" w:type="dxa"/>
+            <w:shd w:val="clear" w:color="auto" w:fill="auto"/>
+            <w:vAlign w:val="center"/>
           </w:tcPr>
           <w:p>
             <w:pPr>
               <w:cnfStyle w:val="000000100000" w:firstRow="0" w:lastRow="0" w:firstColumn="0" w:lastColumn="0" w:oddVBand="0" w:evenVBand="0" w:oddHBand="1" w:evenHBand="0" w:firstRowFirstColumn="0" w:firstRowLastColumn="0" w:lastRowFirstColumn="0" w:lastRowLastColumn="0"/>
               <w:rPr>
                 <w:rFonts w:ascii="Candara" w:hAnsi="Candara"/>
-              </w:rPr>
-            </w:pPr>
-            <w:r>
-              <w:rPr>
-                <w:rFonts w:ascii="Candara" w:hAnsi="Candara"/>
-              </w:rPr>
-              <w:t>TAG Lens synchronization signal</w:t>
+                <w:b/>
+                <w:bCs/>
+              </w:rPr>
+            </w:pPr>
+            <w:r>
+              <w:rPr>
+                <w:rFonts w:ascii="Candara" w:hAnsi="Candara"/>
+              </w:rPr>
+              <w:t>Multiscaler bin width</w:t>
             </w:r>
           </w:p>
           <w:p>
@@ -207,13 +121,15 @@
               <w:cnfStyle w:val="000000100000" w:firstRow="0" w:lastRow="0" w:firstColumn="0" w:lastColumn="0" w:oddVBand="0" w:evenVBand="0" w:oddHBand="1" w:evenHBand="0" w:firstRowFirstColumn="0" w:firstRowLastColumn="0" w:lastRowFirstColumn="0" w:lastRowLastColumn="0"/>
               <w:rPr>
                 <w:rFonts w:ascii="Candara" w:hAnsi="Candara"/>
-              </w:rPr>
-            </w:pPr>
-            <w:r>
-              <w:rPr>
-                <w:rFonts w:ascii="Candara" w:hAnsi="Candara"/>
-              </w:rPr>
-              <w:t>TAG Lens nominal frequency</w:t>
+                <w:b/>
+                <w:bCs/>
+              </w:rPr>
+            </w:pPr>
+            <w:r>
+              <w:rPr>
+                <w:rFonts w:ascii="Candara" w:hAnsi="Candara"/>
+              </w:rPr>
+              <w:t>Image size in pixels</w:t>
             </w:r>
           </w:p>
           <w:p>
@@ -221,19 +137,159 @@
               <w:cnfStyle w:val="000000100000" w:firstRow="0" w:lastRow="0" w:firstColumn="0" w:lastColumn="0" w:oddVBand="0" w:evenVBand="0" w:oddHBand="1" w:evenHBand="0" w:firstRowFirstColumn="0" w:firstRowLastColumn="0" w:lastRowFirstColumn="0" w:lastRowLastColumn="0"/>
               <w:rPr>
                 <w:rFonts w:ascii="Candara" w:hAnsi="Candara"/>
-              </w:rPr>
-            </w:pPr>
-            <w:r>
-              <w:rPr>
-                <w:rFonts w:ascii="Candara" w:hAnsi="Candara"/>
-              </w:rPr>
-              <w:t>Z-axis planes</w:t>
+                <w:b/>
+                <w:bCs/>
+              </w:rPr>
+            </w:pPr>
+            <w:r>
+              <w:rPr>
+                <w:rFonts w:ascii="Candara" w:hAnsi="Candara"/>
+              </w:rPr>
+              <w:t>Bidirectional scan</w:t>
+            </w:r>
+            <w:r>
+              <w:rPr>
+                <w:rFonts w:ascii="Candara" w:hAnsi="Candara"/>
+              </w:rPr>
+              <w:t>?</w:t>
+            </w:r>
+          </w:p>
+          <w:p>
+            <w:pPr>
+              <w:cnfStyle w:val="000000100000" w:firstRow="0" w:lastRow="0" w:firstColumn="0" w:lastColumn="0" w:oddVBand="0" w:evenVBand="0" w:oddHBand="1" w:evenHBand="0" w:firstRowFirstColumn="0" w:firstRowLastColumn="0" w:lastRowFirstColumn="0" w:lastRowLastColumn="0"/>
+              <w:rPr>
+                <w:rFonts w:ascii="Candara" w:hAnsi="Candara"/>
+                <w:b/>
+                <w:bCs/>
+                <w:i/>
+                <w:iCs/>
+              </w:rPr>
+            </w:pPr>
+            <w:r>
+              <w:rPr>
+                <w:rFonts w:ascii="Candara" w:hAnsi="Candara"/>
+                <w:i/>
+                <w:iCs/>
+              </w:rPr>
+              <w:t>Optional: Fill fraction</w:t>
+            </w:r>
+          </w:p>
+          <w:p>
+            <w:pPr>
+              <w:cnfStyle w:val="000000100000" w:firstRow="0" w:lastRow="0" w:firstColumn="0" w:lastColumn="0" w:oddVBand="0" w:evenVBand="0" w:oddHBand="1" w:evenHBand="0" w:firstRowFirstColumn="0" w:firstRowLastColumn="0" w:lastRowFirstColumn="0" w:lastRowLastColumn="0"/>
+              <w:rPr>
+                <w:rFonts w:ascii="Candara" w:hAnsi="Candara"/>
+                <w:b/>
+                <w:bCs/>
+                <w:i/>
+                <w:iCs/>
+              </w:rPr>
+            </w:pPr>
+            <w:r>
+              <w:rPr>
+                <w:rFonts w:ascii="Candara" w:hAnsi="Candara"/>
+                <w:i/>
+                <w:iCs/>
+              </w:rPr>
+              <w:t>Optional: Scan mirror frequency</w:t>
+            </w:r>
+          </w:p>
+          <w:p>
+            <w:pPr>
+              <w:cnfStyle w:val="000000100000" w:firstRow="0" w:lastRow="0" w:firstColumn="0" w:lastColumn="0" w:oddVBand="0" w:evenVBand="0" w:oddHBand="1" w:evenHBand="0" w:firstRowFirstColumn="0" w:firstRowLastColumn="0" w:lastRowFirstColumn="0" w:lastRowLastColumn="0"/>
+              <w:rPr>
+                <w:rFonts w:ascii="Candara" w:hAnsi="Candara"/>
+              </w:rPr>
+            </w:pPr>
+            <w:r>
+              <w:rPr>
+                <w:rFonts w:ascii="Candara" w:hAnsi="Candara"/>
+                <w:i/>
+                <w:iCs/>
+              </w:rPr>
+              <w:t>Optional: TAG bits allocation</w:t>
             </w:r>
           </w:p>
         </w:tc>
       </w:tr>
       <w:tr>
         <w:trPr>
+          <w:trHeight w:val="918"/>
+        </w:trPr>
+        <w:tc>
+          <w:tcPr>
+            <w:cnfStyle w:val="001000000000" w:firstRow="0" w:lastRow="0" w:firstColumn="1" w:lastColumn="0" w:oddVBand="0" w:evenVBand="0" w:oddHBand="0" w:evenHBand="0" w:firstRowFirstColumn="0" w:firstRowLastColumn="0" w:lastRowFirstColumn="0" w:lastRowLastColumn="0"/>
+            <w:tcW w:w="2096" w:type="dxa"/>
+            <w:shd w:val="clear" w:color="auto" w:fill="D9D9D9" w:themeFill="background1" w:themeFillShade="D9"/>
+            <w:vAlign w:val="center"/>
+          </w:tcPr>
+          <w:p>
+            <w:pPr>
+              <w:rPr>
+                <w:rFonts w:ascii="Candara" w:hAnsi="Candara"/>
+              </w:rPr>
+            </w:pPr>
+            <w:r>
+              <w:rPr>
+                <w:rFonts w:ascii="Candara" w:hAnsi="Candara"/>
+              </w:rPr>
+              <w:t>3D Volume Sequence</w:t>
+            </w:r>
+          </w:p>
+        </w:tc>
+        <w:tc>
+          <w:tcPr>
+            <w:tcW w:w="3304" w:type="dxa"/>
+            <w:shd w:val="clear" w:color="auto" w:fill="D9D9D9" w:themeFill="background1" w:themeFillShade="D9"/>
+            <w:vAlign w:val="center"/>
+          </w:tcPr>
+          <w:p>
+            <w:pPr>
+              <w:cnfStyle w:val="000000000000" w:firstRow="0" w:lastRow="0" w:firstColumn="0" w:lastColumn="0" w:oddVBand="0" w:evenVBand="0" w:oddHBand="0" w:evenHBand="0" w:firstRowFirstColumn="0" w:firstRowLastColumn="0" w:lastRowFirstColumn="0" w:lastRowLastColumn="0"/>
+              <w:rPr>
+                <w:rFonts w:ascii="Candara" w:hAnsi="Candara"/>
+              </w:rPr>
+            </w:pPr>
+            <w:r>
+              <w:rPr>
+                <w:rFonts w:ascii="Candara" w:hAnsi="Candara"/>
+              </w:rPr>
+              <w:t>TAG Lens synchronization signal</w:t>
+            </w:r>
+          </w:p>
+          <w:p>
+            <w:pPr>
+              <w:cnfStyle w:val="000000000000" w:firstRow="0" w:lastRow="0" w:firstColumn="0" w:lastColumn="0" w:oddVBand="0" w:evenVBand="0" w:oddHBand="0" w:evenHBand="0" w:firstRowFirstColumn="0" w:firstRowLastColumn="0" w:lastRowFirstColumn="0" w:lastRowLastColumn="0"/>
+              <w:rPr>
+                <w:rFonts w:ascii="Candara" w:hAnsi="Candara"/>
+              </w:rPr>
+            </w:pPr>
+            <w:r>
+              <w:rPr>
+                <w:rFonts w:ascii="Candara" w:hAnsi="Candara"/>
+              </w:rPr>
+              <w:t>TAG Lens nominal frequency</w:t>
+            </w:r>
+          </w:p>
+          <w:p>
+            <w:pPr>
+              <w:cnfStyle w:val="000000000000" w:firstRow="0" w:lastRow="0" w:firstColumn="0" w:lastColumn="0" w:oddVBand="0" w:evenVBand="0" w:oddHBand="0" w:evenHBand="0" w:firstRowFirstColumn="0" w:firstRowLastColumn="0" w:lastRowFirstColumn="0" w:lastRowLastColumn="0"/>
+              <w:rPr>
+                <w:rFonts w:ascii="Candara" w:hAnsi="Candara"/>
+              </w:rPr>
+            </w:pPr>
+            <w:r>
+              <w:rPr>
+                <w:rFonts w:ascii="Candara" w:hAnsi="Candara"/>
+              </w:rPr>
+              <w:t>Z-axis planes</w:t>
+            </w:r>
+          </w:p>
+        </w:tc>
+      </w:tr>
+      <w:tr>
+        <w:trPr>
+          <w:cnfStyle w:val="000000100000" w:firstRow="0" w:lastRow="0" w:firstColumn="0" w:lastColumn="0" w:oddVBand="0" w:evenVBand="0" w:oddHBand="1" w:evenHBand="0" w:firstRowFirstColumn="0" w:firstRowLastColumn="0" w:lastRowFirstColumn="0" w:lastRowLastColumn="0"/>
           <w:trHeight w:val="599"/>
         </w:trPr>
         <w:tc>
@@ -241,6 +297,7 @@
             <w:cnfStyle w:val="001000000000" w:firstRow="0" w:lastRow="0" w:firstColumn="1" w:lastColumn="0" w:oddVBand="0" w:evenVBand="0" w:oddHBand="0" w:evenHBand="0" w:firstRowFirstColumn="0" w:firstRowLastColumn="0" w:lastRowFirstColumn="0" w:lastRowLastColumn="0"/>
             <w:tcW w:w="2096" w:type="dxa"/>
             <w:shd w:val="clear" w:color="auto" w:fill="FFFFFF" w:themeFill="background1"/>
+            <w:vAlign w:val="center"/>
           </w:tcPr>
           <w:p>
             <w:pPr>
@@ -260,18 +317,19 @@
           <w:tcPr>
             <w:tcW w:w="3304" w:type="dxa"/>
             <w:shd w:val="clear" w:color="auto" w:fill="FFFFFF" w:themeFill="background1"/>
-          </w:tcPr>
-          <w:p>
-            <w:pPr>
-              <w:cnfStyle w:val="000000000000" w:firstRow="0" w:lastRow="0" w:firstColumn="0" w:lastColumn="0" w:oddVBand="0" w:evenVBand="0" w:oddHBand="0" w:evenHBand="0" w:firstRowFirstColumn="0" w:firstRowLastColumn="0" w:lastRowFirstColumn="0" w:lastRowLastColumn="0"/>
-              <w:rPr>
-                <w:rFonts w:ascii="Candara" w:hAnsi="Candara"/>
-              </w:rPr>
-            </w:pPr>
-          </w:p>
-          <w:p>
-            <w:pPr>
-              <w:cnfStyle w:val="000000000000" w:firstRow="0" w:lastRow="0" w:firstColumn="0" w:lastColumn="0" w:oddVBand="0" w:evenVBand="0" w:oddHBand="0" w:evenHBand="0" w:firstRowFirstColumn="0" w:firstRowLastColumn="0" w:lastRowFirstColumn="0" w:lastRowLastColumn="0"/>
+            <w:vAlign w:val="center"/>
+          </w:tcPr>
+          <w:p>
+            <w:pPr>
+              <w:cnfStyle w:val="000000100000" w:firstRow="0" w:lastRow="0" w:firstColumn="0" w:lastColumn="0" w:oddVBand="0" w:evenVBand="0" w:oddHBand="1" w:evenHBand="0" w:firstRowFirstColumn="0" w:firstRowLastColumn="0" w:lastRowFirstColumn="0" w:lastRowLastColumn="0"/>
+              <w:rPr>
+                <w:rFonts w:ascii="Candara" w:hAnsi="Candara"/>
+              </w:rPr>
+            </w:pPr>
+          </w:p>
+          <w:p>
+            <w:pPr>
+              <w:cnfStyle w:val="000000100000" w:firstRow="0" w:lastRow="0" w:firstColumn="0" w:lastColumn="0" w:oddVBand="0" w:evenVBand="0" w:oddHBand="1" w:evenHBand="0" w:firstRowFirstColumn="0" w:firstRowLastColumn="0" w:lastRowFirstColumn="0" w:lastRowLastColumn="0"/>
               <w:rPr>
                 <w:rFonts w:ascii="Candara" w:hAnsi="Candara"/>
               </w:rPr>
@@ -285,7 +343,7 @@
           </w:p>
           <w:p>
             <w:pPr>
-              <w:cnfStyle w:val="000000000000" w:firstRow="0" w:lastRow="0" w:firstColumn="0" w:lastColumn="0" w:oddVBand="0" w:evenVBand="0" w:oddHBand="0" w:evenHBand="0" w:firstRowFirstColumn="0" w:firstRowLastColumn="0" w:lastRowFirstColumn="0" w:lastRowLastColumn="0"/>
+              <w:cnfStyle w:val="000000100000" w:firstRow="0" w:lastRow="0" w:firstColumn="0" w:lastColumn="0" w:oddVBand="0" w:evenVBand="0" w:oddHBand="1" w:evenHBand="0" w:firstRowFirstColumn="0" w:firstRowLastColumn="0" w:lastRowFirstColumn="0" w:lastRowLastColumn="0"/>
               <w:rPr>
                 <w:rFonts w:ascii="Candara" w:hAnsi="Candara"/>
               </w:rPr>
@@ -294,10 +352,740 @@
         </w:tc>
       </w:tr>
     </w:tbl>
+    <w:p>
+      <w:r>
+        <w:br w:type="textWrapping" w:clear="all"/>
+      </w:r>
+    </w:p>
     <w:p>
       <w:bookmarkStart w:id="0" w:name="_GoBack"/>
       <w:bookmarkEnd w:id="0"/>
     </w:p>
+    <w:tbl>
+      <w:tblPr>
+        <w:tblStyle w:val="PlainTable4"/>
+        <w:tblW w:w="0" w:type="auto"/>
+        <w:tblLook w:val="04A0" w:firstRow="1" w:lastRow="0" w:firstColumn="1" w:lastColumn="0" w:noHBand="0" w:noVBand="1"/>
+      </w:tblPr>
+      <w:tblGrid>
+        <w:gridCol w:w="906"/>
+        <w:gridCol w:w="712"/>
+        <w:gridCol w:w="1082"/>
+        <w:gridCol w:w="990"/>
+        <w:gridCol w:w="1350"/>
+      </w:tblGrid>
+      <w:tr>
+        <w:trPr>
+          <w:cnfStyle w:val="100000000000" w:firstRow="1" w:lastRow="0" w:firstColumn="0" w:lastColumn="0" w:oddVBand="0" w:evenVBand="0" w:oddHBand="0" w:evenHBand="0" w:firstRowFirstColumn="0" w:firstRowLastColumn="0" w:lastRowFirstColumn="0" w:lastRowLastColumn="0"/>
+          <w:trHeight w:val="270"/>
+        </w:trPr>
+        <w:tc>
+          <w:tcPr>
+            <w:cnfStyle w:val="001000000000" w:firstRow="0" w:lastRow="0" w:firstColumn="1" w:lastColumn="0" w:oddVBand="0" w:evenVBand="0" w:oddHBand="0" w:evenHBand="0" w:firstRowFirstColumn="0" w:firstRowLastColumn="0" w:lastRowFirstColumn="0" w:lastRowLastColumn="0"/>
+            <w:tcW w:w="906" w:type="dxa"/>
+            <w:vAlign w:val="center"/>
+          </w:tcPr>
+          <w:p>
+            <w:pPr>
+              <w:jc w:val="center"/>
+              <w:rPr>
+                <w:rFonts w:ascii="Candara" w:hAnsi="Candara"/>
+              </w:rPr>
+            </w:pPr>
+            <w:r>
+              <w:rPr>
+                <w:rFonts w:ascii="Candara" w:hAnsi="Candara"/>
+              </w:rPr>
+              <w:t>Photon Index</w:t>
+            </w:r>
+          </w:p>
+        </w:tc>
+        <w:tc>
+          <w:tcPr>
+            <w:tcW w:w="712" w:type="dxa"/>
+            <w:vAlign w:val="center"/>
+          </w:tcPr>
+          <w:p>
+            <w:pPr>
+              <w:jc w:val="center"/>
+              <w:cnfStyle w:val="100000000000" w:firstRow="1" w:lastRow="0" w:firstColumn="0" w:lastColumn="0" w:oddVBand="0" w:evenVBand="0" w:oddHBand="0" w:evenHBand="0" w:firstRowFirstColumn="0" w:firstRowLastColumn="0" w:lastRowFirstColumn="0" w:lastRowLastColumn="0"/>
+              <w:rPr>
+                <w:rFonts w:ascii="Candara" w:hAnsi="Candara"/>
+              </w:rPr>
+            </w:pPr>
+            <w:r>
+              <w:rPr>
+                <w:rFonts w:ascii="Candara" w:hAnsi="Candara"/>
+              </w:rPr>
+              <w:t>Row</w:t>
+            </w:r>
+          </w:p>
+        </w:tc>
+        <w:tc>
+          <w:tcPr>
+            <w:tcW w:w="1082" w:type="dxa"/>
+            <w:vAlign w:val="center"/>
+          </w:tcPr>
+          <w:p>
+            <w:pPr>
+              <w:jc w:val="center"/>
+              <w:cnfStyle w:val="100000000000" w:firstRow="1" w:lastRow="0" w:firstColumn="0" w:lastColumn="0" w:oddVBand="0" w:evenVBand="0" w:oddHBand="0" w:evenHBand="0" w:firstRowFirstColumn="0" w:firstRowLastColumn="0" w:lastRowFirstColumn="0" w:lastRowLastColumn="0"/>
+              <w:rPr>
+                <w:rFonts w:ascii="Candara" w:hAnsi="Candara"/>
+              </w:rPr>
+            </w:pPr>
+            <w:r>
+              <w:rPr>
+                <w:rFonts w:ascii="Candara" w:hAnsi="Candara"/>
+              </w:rPr>
+              <w:t xml:space="preserve">Time rel. </w:t>
+            </w:r>
+            <w:r>
+              <w:rPr>
+                <w:rFonts w:ascii="Candara" w:hAnsi="Candara"/>
+              </w:rPr>
+              <w:t>row</w:t>
+            </w:r>
+          </w:p>
+        </w:tc>
+        <w:tc>
+          <w:tcPr>
+            <w:tcW w:w="990" w:type="dxa"/>
+            <w:vAlign w:val="center"/>
+          </w:tcPr>
+          <w:p>
+            <w:pPr>
+              <w:jc w:val="center"/>
+              <w:cnfStyle w:val="100000000000" w:firstRow="1" w:lastRow="0" w:firstColumn="0" w:lastColumn="0" w:oddVBand="0" w:evenVBand="0" w:oddHBand="0" w:evenHBand="0" w:firstRowFirstColumn="0" w:firstRowLastColumn="0" w:lastRowFirstColumn="0" w:lastRowLastColumn="0"/>
+              <w:rPr>
+                <w:rFonts w:ascii="Candara" w:hAnsi="Candara"/>
+              </w:rPr>
+            </w:pPr>
+            <w:r>
+              <w:rPr>
+                <w:rFonts w:ascii="Candara" w:hAnsi="Candara"/>
+              </w:rPr>
+              <w:t>Z-plane</w:t>
+            </w:r>
+          </w:p>
+        </w:tc>
+        <w:tc>
+          <w:tcPr>
+            <w:tcW w:w="1350" w:type="dxa"/>
+            <w:vAlign w:val="center"/>
+          </w:tcPr>
+          <w:p>
+            <w:pPr>
+              <w:jc w:val="center"/>
+              <w:cnfStyle w:val="100000000000" w:firstRow="1" w:lastRow="0" w:firstColumn="0" w:lastColumn="0" w:oddVBand="0" w:evenVBand="0" w:oddHBand="0" w:evenHBand="0" w:firstRowFirstColumn="0" w:firstRowLastColumn="0" w:lastRowFirstColumn="0" w:lastRowLastColumn="0"/>
+              <w:rPr>
+                <w:rFonts w:ascii="Candara" w:hAnsi="Candara"/>
+              </w:rPr>
+            </w:pPr>
+            <w:r>
+              <w:rPr>
+                <w:rFonts w:ascii="Candara" w:hAnsi="Candara"/>
+              </w:rPr>
+              <w:t xml:space="preserve">Time rel. </w:t>
+            </w:r>
+          </w:p>
+          <w:p>
+            <w:pPr>
+              <w:jc w:val="center"/>
+              <w:cnfStyle w:val="100000000000" w:firstRow="1" w:lastRow="0" w:firstColumn="0" w:lastColumn="0" w:oddVBand="0" w:evenVBand="0" w:oddHBand="0" w:evenHBand="0" w:firstRowFirstColumn="0" w:firstRowLastColumn="0" w:lastRowFirstColumn="0" w:lastRowLastColumn="0"/>
+              <w:rPr>
+                <w:rFonts w:ascii="Candara" w:hAnsi="Candara"/>
+              </w:rPr>
+            </w:pPr>
+            <w:r>
+              <w:rPr>
+                <w:rFonts w:ascii="Candara" w:hAnsi="Candara"/>
+              </w:rPr>
+              <w:t>Z-plane</w:t>
+            </w:r>
+          </w:p>
+        </w:tc>
+      </w:tr>
+      <w:tr>
+        <w:trPr>
+          <w:cnfStyle w:val="000000100000" w:firstRow="0" w:lastRow="0" w:firstColumn="0" w:lastColumn="0" w:oddVBand="0" w:evenVBand="0" w:oddHBand="1" w:evenHBand="0" w:firstRowFirstColumn="0" w:firstRowLastColumn="0" w:lastRowFirstColumn="0" w:lastRowLastColumn="0"/>
+          <w:trHeight w:val="270"/>
+        </w:trPr>
+        <w:tc>
+          <w:tcPr>
+            <w:cnfStyle w:val="001000000000" w:firstRow="0" w:lastRow="0" w:firstColumn="1" w:lastColumn="0" w:oddVBand="0" w:evenVBand="0" w:oddHBand="0" w:evenHBand="0" w:firstRowFirstColumn="0" w:firstRowLastColumn="0" w:lastRowFirstColumn="0" w:lastRowLastColumn="0"/>
+            <w:tcW w:w="906" w:type="dxa"/>
+            <w:vAlign w:val="center"/>
+          </w:tcPr>
+          <w:p>
+            <w:pPr>
+              <w:jc w:val="center"/>
+              <w:rPr>
+                <w:rFonts w:ascii="Consolas" w:hAnsi="Consolas"/>
+                <w:b w:val="0"/>
+                <w:bCs w:val="0"/>
+              </w:rPr>
+            </w:pPr>
+            <w:r>
+              <w:rPr>
+                <w:rFonts w:ascii="Consolas" w:hAnsi="Consolas"/>
+                <w:b w:val="0"/>
+                <w:bCs w:val="0"/>
+              </w:rPr>
+              <w:t>1</w:t>
+            </w:r>
+          </w:p>
+        </w:tc>
+        <w:tc>
+          <w:tcPr>
+            <w:tcW w:w="712" w:type="dxa"/>
+            <w:vAlign w:val="center"/>
+          </w:tcPr>
+          <w:p>
+            <w:pPr>
+              <w:jc w:val="center"/>
+              <w:cnfStyle w:val="000000100000" w:firstRow="0" w:lastRow="0" w:firstColumn="0" w:lastColumn="0" w:oddVBand="0" w:evenVBand="0" w:oddHBand="1" w:evenHBand="0" w:firstRowFirstColumn="0" w:firstRowLastColumn="0" w:lastRowFirstColumn="0" w:lastRowLastColumn="0"/>
+              <w:rPr>
+                <w:rFonts w:ascii="Consolas" w:hAnsi="Consolas"/>
+                <w:b/>
+                <w:bCs/>
+              </w:rPr>
+            </w:pPr>
+            <w:r>
+              <w:rPr>
+                <w:rFonts w:ascii="Consolas" w:hAnsi="Consolas"/>
+              </w:rPr>
+              <w:t>10</w:t>
+            </w:r>
+          </w:p>
+        </w:tc>
+        <w:tc>
+          <w:tcPr>
+            <w:tcW w:w="1082" w:type="dxa"/>
+            <w:vAlign w:val="center"/>
+          </w:tcPr>
+          <w:p>
+            <w:pPr>
+              <w:jc w:val="center"/>
+              <w:cnfStyle w:val="000000100000" w:firstRow="0" w:lastRow="0" w:firstColumn="0" w:lastColumn="0" w:oddVBand="0" w:evenVBand="0" w:oddHBand="1" w:evenHBand="0" w:firstRowFirstColumn="0" w:firstRowLastColumn="0" w:lastRowFirstColumn="0" w:lastRowLastColumn="0"/>
+              <w:rPr>
+                <w:rFonts w:ascii="Consolas" w:hAnsi="Consolas"/>
+              </w:rPr>
+            </w:pPr>
+            <w:r>
+              <w:rPr>
+                <w:rFonts w:ascii="Consolas" w:hAnsi="Consolas"/>
+              </w:rPr>
+              <w:t>6</w:t>
+            </w:r>
+          </w:p>
+        </w:tc>
+        <w:tc>
+          <w:tcPr>
+            <w:tcW w:w="990" w:type="dxa"/>
+            <w:vAlign w:val="center"/>
+          </w:tcPr>
+          <w:p>
+            <w:pPr>
+              <w:jc w:val="center"/>
+              <w:cnfStyle w:val="000000100000" w:firstRow="0" w:lastRow="0" w:firstColumn="0" w:lastColumn="0" w:oddVBand="0" w:evenVBand="0" w:oddHBand="1" w:evenHBand="0" w:firstRowFirstColumn="0" w:firstRowLastColumn="0" w:lastRowFirstColumn="0" w:lastRowLastColumn="0"/>
+              <w:rPr>
+                <w:rFonts w:ascii="Consolas" w:hAnsi="Consolas"/>
+              </w:rPr>
+            </w:pPr>
+            <w:r>
+              <w:rPr>
+                <w:rFonts w:ascii="Consolas" w:hAnsi="Consolas"/>
+              </w:rPr>
+              <w:t>1</w:t>
+            </w:r>
+            <w:r>
+              <w:rPr>
+                <w:rFonts w:ascii="Consolas" w:hAnsi="Consolas"/>
+              </w:rPr>
+              <w:t>3</w:t>
+            </w:r>
+          </w:p>
+        </w:tc>
+        <w:tc>
+          <w:tcPr>
+            <w:tcW w:w="1350" w:type="dxa"/>
+            <w:vAlign w:val="center"/>
+          </w:tcPr>
+          <w:p>
+            <w:pPr>
+              <w:jc w:val="center"/>
+              <w:cnfStyle w:val="000000100000" w:firstRow="0" w:lastRow="0" w:firstColumn="0" w:lastColumn="0" w:oddVBand="0" w:evenVBand="0" w:oddHBand="1" w:evenHBand="0" w:firstRowFirstColumn="0" w:firstRowLastColumn="0" w:lastRowFirstColumn="0" w:lastRowLastColumn="0"/>
+              <w:rPr>
+                <w:rFonts w:ascii="Consolas" w:hAnsi="Consolas"/>
+              </w:rPr>
+            </w:pPr>
+            <w:r>
+              <w:rPr>
+                <w:rFonts w:ascii="Consolas" w:hAnsi="Consolas"/>
+              </w:rPr>
+              <w:t>3</w:t>
+            </w:r>
+          </w:p>
+        </w:tc>
+      </w:tr>
+      <w:tr>
+        <w:trPr>
+          <w:trHeight w:val="270"/>
+        </w:trPr>
+        <w:tc>
+          <w:tcPr>
+            <w:cnfStyle w:val="001000000000" w:firstRow="0" w:lastRow="0" w:firstColumn="1" w:lastColumn="0" w:oddVBand="0" w:evenVBand="0" w:oddHBand="0" w:evenHBand="0" w:firstRowFirstColumn="0" w:firstRowLastColumn="0" w:lastRowFirstColumn="0" w:lastRowLastColumn="0"/>
+            <w:tcW w:w="906" w:type="dxa"/>
+            <w:vAlign w:val="center"/>
+          </w:tcPr>
+          <w:p>
+            <w:pPr>
+              <w:jc w:val="center"/>
+              <w:rPr>
+                <w:rFonts w:ascii="Consolas" w:hAnsi="Consolas"/>
+                <w:b w:val="0"/>
+                <w:bCs w:val="0"/>
+              </w:rPr>
+            </w:pPr>
+            <w:r>
+              <w:rPr>
+                <w:rFonts w:ascii="Consolas" w:hAnsi="Consolas"/>
+                <w:b w:val="0"/>
+                <w:bCs w:val="0"/>
+              </w:rPr>
+              <w:t>2</w:t>
+            </w:r>
+          </w:p>
+        </w:tc>
+        <w:tc>
+          <w:tcPr>
+            <w:tcW w:w="712" w:type="dxa"/>
+            <w:vAlign w:val="center"/>
+          </w:tcPr>
+          <w:p>
+            <w:pPr>
+              <w:jc w:val="center"/>
+              <w:cnfStyle w:val="000000000000" w:firstRow="0" w:lastRow="0" w:firstColumn="0" w:lastColumn="0" w:oddVBand="0" w:evenVBand="0" w:oddHBand="0" w:evenHBand="0" w:firstRowFirstColumn="0" w:firstRowLastColumn="0" w:lastRowFirstColumn="0" w:lastRowLastColumn="0"/>
+              <w:rPr>
+                <w:rFonts w:ascii="Consolas" w:hAnsi="Consolas"/>
+                <w:b/>
+                <w:bCs/>
+              </w:rPr>
+            </w:pPr>
+            <w:r>
+              <w:rPr>
+                <w:rFonts w:ascii="Consolas" w:hAnsi="Consolas"/>
+              </w:rPr>
+              <w:t>10</w:t>
+            </w:r>
+          </w:p>
+        </w:tc>
+        <w:tc>
+          <w:tcPr>
+            <w:tcW w:w="1082" w:type="dxa"/>
+            <w:vAlign w:val="center"/>
+          </w:tcPr>
+          <w:p>
+            <w:pPr>
+              <w:jc w:val="center"/>
+              <w:cnfStyle w:val="000000000000" w:firstRow="0" w:lastRow="0" w:firstColumn="0" w:lastColumn="0" w:oddVBand="0" w:evenVBand="0" w:oddHBand="0" w:evenHBand="0" w:firstRowFirstColumn="0" w:firstRowLastColumn="0" w:lastRowFirstColumn="0" w:lastRowLastColumn="0"/>
+              <w:rPr>
+                <w:rFonts w:ascii="Consolas" w:hAnsi="Consolas"/>
+              </w:rPr>
+            </w:pPr>
+            <w:r>
+              <w:rPr>
+                <w:rFonts w:ascii="Consolas" w:hAnsi="Consolas"/>
+              </w:rPr>
+              <w:t>9</w:t>
+            </w:r>
+          </w:p>
+        </w:tc>
+        <w:tc>
+          <w:tcPr>
+            <w:tcW w:w="990" w:type="dxa"/>
+            <w:vAlign w:val="center"/>
+          </w:tcPr>
+          <w:p>
+            <w:pPr>
+              <w:jc w:val="center"/>
+              <w:cnfStyle w:val="000000000000" w:firstRow="0" w:lastRow="0" w:firstColumn="0" w:lastColumn="0" w:oddVBand="0" w:evenVBand="0" w:oddHBand="0" w:evenHBand="0" w:firstRowFirstColumn="0" w:firstRowLastColumn="0" w:lastRowFirstColumn="0" w:lastRowLastColumn="0"/>
+              <w:rPr>
+                <w:rFonts w:ascii="Consolas" w:hAnsi="Consolas"/>
+              </w:rPr>
+            </w:pPr>
+            <w:r>
+              <w:rPr>
+                <w:rFonts w:ascii="Consolas" w:hAnsi="Consolas"/>
+              </w:rPr>
+              <w:t>13</w:t>
+            </w:r>
+          </w:p>
+        </w:tc>
+        <w:tc>
+          <w:tcPr>
+            <w:tcW w:w="1350" w:type="dxa"/>
+            <w:vAlign w:val="center"/>
+          </w:tcPr>
+          <w:p>
+            <w:pPr>
+              <w:jc w:val="center"/>
+              <w:cnfStyle w:val="000000000000" w:firstRow="0" w:lastRow="0" w:firstColumn="0" w:lastColumn="0" w:oddVBand="0" w:evenVBand="0" w:oddHBand="0" w:evenHBand="0" w:firstRowFirstColumn="0" w:firstRowLastColumn="0" w:lastRowFirstColumn="0" w:lastRowLastColumn="0"/>
+              <w:rPr>
+                <w:rFonts w:ascii="Consolas" w:hAnsi="Consolas"/>
+              </w:rPr>
+            </w:pPr>
+            <w:r>
+              <w:rPr>
+                <w:rFonts w:ascii="Consolas" w:hAnsi="Consolas"/>
+              </w:rPr>
+              <w:t>6</w:t>
+            </w:r>
+          </w:p>
+        </w:tc>
+      </w:tr>
+      <w:tr>
+        <w:trPr>
+          <w:cnfStyle w:val="000000100000" w:firstRow="0" w:lastRow="0" w:firstColumn="0" w:lastColumn="0" w:oddVBand="0" w:evenVBand="0" w:oddHBand="1" w:evenHBand="0" w:firstRowFirstColumn="0" w:firstRowLastColumn="0" w:lastRowFirstColumn="0" w:lastRowLastColumn="0"/>
+          <w:trHeight w:val="261"/>
+        </w:trPr>
+        <w:tc>
+          <w:tcPr>
+            <w:cnfStyle w:val="001000000000" w:firstRow="0" w:lastRow="0" w:firstColumn="1" w:lastColumn="0" w:oddVBand="0" w:evenVBand="0" w:oddHBand="0" w:evenHBand="0" w:firstRowFirstColumn="0" w:firstRowLastColumn="0" w:lastRowFirstColumn="0" w:lastRowLastColumn="0"/>
+            <w:tcW w:w="906" w:type="dxa"/>
+            <w:vAlign w:val="center"/>
+          </w:tcPr>
+          <w:p>
+            <w:pPr>
+              <w:jc w:val="center"/>
+              <w:rPr>
+                <w:rFonts w:ascii="Consolas" w:hAnsi="Consolas"/>
+                <w:b w:val="0"/>
+                <w:bCs w:val="0"/>
+              </w:rPr>
+            </w:pPr>
+            <w:r>
+              <w:rPr>
+                <w:rFonts w:ascii="Consolas" w:hAnsi="Consolas"/>
+                <w:b w:val="0"/>
+                <w:bCs w:val="0"/>
+              </w:rPr>
+              <w:t>3</w:t>
+            </w:r>
+          </w:p>
+        </w:tc>
+        <w:tc>
+          <w:tcPr>
+            <w:tcW w:w="712" w:type="dxa"/>
+            <w:vAlign w:val="center"/>
+          </w:tcPr>
+          <w:p>
+            <w:pPr>
+              <w:jc w:val="center"/>
+              <w:cnfStyle w:val="000000100000" w:firstRow="0" w:lastRow="0" w:firstColumn="0" w:lastColumn="0" w:oddVBand="0" w:evenVBand="0" w:oddHBand="1" w:evenHBand="0" w:firstRowFirstColumn="0" w:firstRowLastColumn="0" w:lastRowFirstColumn="0" w:lastRowLastColumn="0"/>
+              <w:rPr>
+                <w:rFonts w:ascii="Consolas" w:hAnsi="Consolas"/>
+                <w:b/>
+                <w:bCs/>
+              </w:rPr>
+            </w:pPr>
+            <w:r>
+              <w:rPr>
+                <w:rFonts w:ascii="Consolas" w:hAnsi="Consolas"/>
+              </w:rPr>
+              <w:t>20</w:t>
+            </w:r>
+          </w:p>
+        </w:tc>
+        <w:tc>
+          <w:tcPr>
+            <w:tcW w:w="1082" w:type="dxa"/>
+            <w:vAlign w:val="center"/>
+          </w:tcPr>
+          <w:p>
+            <w:pPr>
+              <w:jc w:val="center"/>
+              <w:cnfStyle w:val="000000100000" w:firstRow="0" w:lastRow="0" w:firstColumn="0" w:lastColumn="0" w:oddVBand="0" w:evenVBand="0" w:oddHBand="1" w:evenHBand="0" w:firstRowFirstColumn="0" w:firstRowLastColumn="0" w:lastRowFirstColumn="0" w:lastRowLastColumn="0"/>
+              <w:rPr>
+                <w:rFonts w:ascii="Consolas" w:hAnsi="Consolas"/>
+              </w:rPr>
+            </w:pPr>
+            <w:r>
+              <w:rPr>
+                <w:rFonts w:ascii="Consolas" w:hAnsi="Consolas"/>
+              </w:rPr>
+              <w:t>1</w:t>
+            </w:r>
+          </w:p>
+        </w:tc>
+        <w:tc>
+          <w:tcPr>
+            <w:tcW w:w="990" w:type="dxa"/>
+            <w:vAlign w:val="center"/>
+          </w:tcPr>
+          <w:p>
+            <w:pPr>
+              <w:jc w:val="center"/>
+              <w:cnfStyle w:val="000000100000" w:firstRow="0" w:lastRow="0" w:firstColumn="0" w:lastColumn="0" w:oddVBand="0" w:evenVBand="0" w:oddHBand="1" w:evenHBand="0" w:firstRowFirstColumn="0" w:firstRowLastColumn="0" w:lastRowFirstColumn="0" w:lastRowLastColumn="0"/>
+              <w:rPr>
+                <w:rFonts w:ascii="Consolas" w:hAnsi="Consolas"/>
+              </w:rPr>
+            </w:pPr>
+            <w:r>
+              <w:rPr>
+                <w:rFonts w:ascii="Consolas" w:hAnsi="Consolas"/>
+              </w:rPr>
+              <w:t>21</w:t>
+            </w:r>
+          </w:p>
+        </w:tc>
+        <w:tc>
+          <w:tcPr>
+            <w:tcW w:w="1350" w:type="dxa"/>
+            <w:vAlign w:val="center"/>
+          </w:tcPr>
+          <w:p>
+            <w:pPr>
+              <w:jc w:val="center"/>
+              <w:cnfStyle w:val="000000100000" w:firstRow="0" w:lastRow="0" w:firstColumn="0" w:lastColumn="0" w:oddVBand="0" w:evenVBand="0" w:oddHBand="1" w:evenHBand="0" w:firstRowFirstColumn="0" w:firstRowLastColumn="0" w:lastRowFirstColumn="0" w:lastRowLastColumn="0"/>
+              <w:rPr>
+                <w:rFonts w:ascii="Consolas" w:hAnsi="Consolas"/>
+              </w:rPr>
+            </w:pPr>
+            <w:r>
+              <w:rPr>
+                <w:rFonts w:ascii="Consolas" w:hAnsi="Consolas"/>
+              </w:rPr>
+              <w:t>0</w:t>
+            </w:r>
+          </w:p>
+        </w:tc>
+      </w:tr>
+      <w:tr>
+        <w:trPr>
+          <w:trHeight w:val="270"/>
+        </w:trPr>
+        <w:tc>
+          <w:tcPr>
+            <w:cnfStyle w:val="001000000000" w:firstRow="0" w:lastRow="0" w:firstColumn="1" w:lastColumn="0" w:oddVBand="0" w:evenVBand="0" w:oddHBand="0" w:evenHBand="0" w:firstRowFirstColumn="0" w:firstRowLastColumn="0" w:lastRowFirstColumn="0" w:lastRowLastColumn="0"/>
+            <w:tcW w:w="906" w:type="dxa"/>
+            <w:vAlign w:val="center"/>
+          </w:tcPr>
+          <w:p>
+            <w:pPr>
+              <w:jc w:val="center"/>
+              <w:rPr>
+                <w:rFonts w:ascii="Consolas" w:hAnsi="Consolas"/>
+                <w:b w:val="0"/>
+                <w:bCs w:val="0"/>
+              </w:rPr>
+            </w:pPr>
+            <w:r>
+              <w:rPr>
+                <w:rFonts w:ascii="Consolas" w:hAnsi="Consolas"/>
+                <w:b w:val="0"/>
+                <w:bCs w:val="0"/>
+              </w:rPr>
+              <w:t>4</w:t>
+            </w:r>
+          </w:p>
+        </w:tc>
+        <w:tc>
+          <w:tcPr>
+            <w:tcW w:w="712" w:type="dxa"/>
+            <w:vAlign w:val="center"/>
+          </w:tcPr>
+          <w:p>
+            <w:pPr>
+              <w:jc w:val="center"/>
+              <w:cnfStyle w:val="000000000000" w:firstRow="0" w:lastRow="0" w:firstColumn="0" w:lastColumn="0" w:oddVBand="0" w:evenVBand="0" w:oddHBand="0" w:evenHBand="0" w:firstRowFirstColumn="0" w:firstRowLastColumn="0" w:lastRowFirstColumn="0" w:lastRowLastColumn="0"/>
+              <w:rPr>
+                <w:rFonts w:ascii="Consolas" w:hAnsi="Consolas"/>
+                <w:b/>
+                <w:bCs/>
+              </w:rPr>
+            </w:pPr>
+            <w:r>
+              <w:rPr>
+                <w:rFonts w:ascii="Consolas" w:hAnsi="Consolas"/>
+              </w:rPr>
+              <w:t>20</w:t>
+            </w:r>
+          </w:p>
+        </w:tc>
+        <w:tc>
+          <w:tcPr>
+            <w:tcW w:w="1082" w:type="dxa"/>
+            <w:vAlign w:val="center"/>
+          </w:tcPr>
+          <w:p>
+            <w:pPr>
+              <w:jc w:val="center"/>
+              <w:cnfStyle w:val="000000000000" w:firstRow="0" w:lastRow="0" w:firstColumn="0" w:lastColumn="0" w:oddVBand="0" w:evenVBand="0" w:oddHBand="0" w:evenHBand="0" w:firstRowFirstColumn="0" w:firstRowLastColumn="0" w:lastRowFirstColumn="0" w:lastRowLastColumn="0"/>
+              <w:rPr>
+                <w:rFonts w:ascii="Consolas" w:hAnsi="Consolas"/>
+              </w:rPr>
+            </w:pPr>
+            <w:r>
+              <w:rPr>
+                <w:rFonts w:ascii="Consolas" w:hAnsi="Consolas"/>
+              </w:rPr>
+              <w:t>3</w:t>
+            </w:r>
+          </w:p>
+        </w:tc>
+        <w:tc>
+          <w:tcPr>
+            <w:tcW w:w="990" w:type="dxa"/>
+            <w:vAlign w:val="center"/>
+          </w:tcPr>
+          <w:p>
+            <w:pPr>
+              <w:jc w:val="center"/>
+              <w:cnfStyle w:val="000000000000" w:firstRow="0" w:lastRow="0" w:firstColumn="0" w:lastColumn="0" w:oddVBand="0" w:evenVBand="0" w:oddHBand="0" w:evenHBand="0" w:firstRowFirstColumn="0" w:firstRowLastColumn="0" w:lastRowFirstColumn="0" w:lastRowLastColumn="0"/>
+              <w:rPr>
+                <w:rFonts w:ascii="Consolas" w:hAnsi="Consolas"/>
+              </w:rPr>
+            </w:pPr>
+            <w:r>
+              <w:rPr>
+                <w:rFonts w:ascii="Consolas" w:hAnsi="Consolas"/>
+              </w:rPr>
+              <w:t>21</w:t>
+            </w:r>
+          </w:p>
+        </w:tc>
+        <w:tc>
+          <w:tcPr>
+            <w:tcW w:w="1350" w:type="dxa"/>
+            <w:vAlign w:val="center"/>
+          </w:tcPr>
+          <w:p>
+            <w:pPr>
+              <w:jc w:val="center"/>
+              <w:cnfStyle w:val="000000000000" w:firstRow="0" w:lastRow="0" w:firstColumn="0" w:lastColumn="0" w:oddVBand="0" w:evenVBand="0" w:oddHBand="0" w:evenHBand="0" w:firstRowFirstColumn="0" w:firstRowLastColumn="0" w:lastRowFirstColumn="0" w:lastRowLastColumn="0"/>
+              <w:rPr>
+                <w:rFonts w:ascii="Consolas" w:hAnsi="Consolas"/>
+              </w:rPr>
+            </w:pPr>
+            <w:r>
+              <w:rPr>
+                <w:rFonts w:ascii="Consolas" w:hAnsi="Consolas"/>
+              </w:rPr>
+              <w:t>2</w:t>
+            </w:r>
+          </w:p>
+        </w:tc>
+      </w:tr>
+      <w:tr>
+        <w:trPr>
+          <w:cnfStyle w:val="000000100000" w:firstRow="0" w:lastRow="0" w:firstColumn="0" w:lastColumn="0" w:oddVBand="0" w:evenVBand="0" w:oddHBand="1" w:evenHBand="0" w:firstRowFirstColumn="0" w:firstRowLastColumn="0" w:lastRowFirstColumn="0" w:lastRowLastColumn="0"/>
+          <w:trHeight w:val="270"/>
+        </w:trPr>
+        <w:tc>
+          <w:tcPr>
+            <w:cnfStyle w:val="001000000000" w:firstRow="0" w:lastRow="0" w:firstColumn="1" w:lastColumn="0" w:oddVBand="0" w:evenVBand="0" w:oddHBand="0" w:evenHBand="0" w:firstRowFirstColumn="0" w:firstRowLastColumn="0" w:lastRowFirstColumn="0" w:lastRowLastColumn="0"/>
+            <w:tcW w:w="906" w:type="dxa"/>
+            <w:vAlign w:val="center"/>
+          </w:tcPr>
+          <w:p>
+            <w:pPr>
+              <w:jc w:val="center"/>
+              <w:rPr>
+                <w:rFonts w:ascii="MS Mincho" w:eastAsia="MS Mincho" w:hAnsi="MS Mincho" w:hint="eastAsia"/>
+                <w:b w:val="0"/>
+                <w:bCs w:val="0"/>
+              </w:rPr>
+            </w:pPr>
+            <w:r>
+              <w:rPr>
+                <w:rFonts w:ascii="MS Mincho" w:eastAsia="MS Mincho" w:hAnsi="MS Mincho" w:hint="eastAsia"/>
+                <w:b w:val="0"/>
+                <w:bCs w:val="0"/>
+              </w:rPr>
+              <w:t>⋮</w:t>
+            </w:r>
+          </w:p>
+        </w:tc>
+        <w:tc>
+          <w:tcPr>
+            <w:tcW w:w="712" w:type="dxa"/>
+            <w:vAlign w:val="center"/>
+          </w:tcPr>
+          <w:p>
+            <w:pPr>
+              <w:jc w:val="center"/>
+              <w:cnfStyle w:val="000000100000" w:firstRow="0" w:lastRow="0" w:firstColumn="0" w:lastColumn="0" w:oddVBand="0" w:evenVBand="0" w:oddHBand="1" w:evenHBand="0" w:firstRowFirstColumn="0" w:firstRowLastColumn="0" w:lastRowFirstColumn="0" w:lastRowLastColumn="0"/>
+            </w:pPr>
+            <w:r>
+              <w:rPr>
+                <w:rFonts w:ascii="MS Mincho" w:eastAsia="MS Mincho" w:hAnsi="MS Mincho" w:hint="eastAsia"/>
+              </w:rPr>
+              <w:t>⋮</w:t>
+            </w:r>
+          </w:p>
+        </w:tc>
+        <w:tc>
+          <w:tcPr>
+            <w:tcW w:w="1082" w:type="dxa"/>
+            <w:vAlign w:val="center"/>
+          </w:tcPr>
+          <w:p>
+            <w:pPr>
+              <w:jc w:val="center"/>
+              <w:cnfStyle w:val="000000100000" w:firstRow="0" w:lastRow="0" w:firstColumn="0" w:lastColumn="0" w:oddVBand="0" w:evenVBand="0" w:oddHBand="1" w:evenHBand="0" w:firstRowFirstColumn="0" w:firstRowLastColumn="0" w:lastRowFirstColumn="0" w:lastRowLastColumn="0"/>
+            </w:pPr>
+            <w:r>
+              <w:rPr>
+                <w:rFonts w:ascii="MS Mincho" w:eastAsia="MS Mincho" w:hAnsi="MS Mincho" w:hint="eastAsia"/>
+              </w:rPr>
+              <w:t>⋮</w:t>
+            </w:r>
+          </w:p>
+        </w:tc>
+        <w:tc>
+          <w:tcPr>
+            <w:tcW w:w="990" w:type="dxa"/>
+            <w:vAlign w:val="center"/>
+          </w:tcPr>
+          <w:p>
+            <w:pPr>
+              <w:jc w:val="center"/>
+              <w:cnfStyle w:val="000000100000" w:firstRow="0" w:lastRow="0" w:firstColumn="0" w:lastColumn="0" w:oddVBand="0" w:evenVBand="0" w:oddHBand="1" w:evenHBand="0" w:firstRowFirstColumn="0" w:firstRowLastColumn="0" w:lastRowFirstColumn="0" w:lastRowLastColumn="0"/>
+            </w:pPr>
+            <w:r>
+              <w:rPr>
+                <w:rFonts w:ascii="MS Mincho" w:eastAsia="MS Mincho" w:hAnsi="MS Mincho" w:hint="eastAsia"/>
+              </w:rPr>
+              <w:t>⋮</w:t>
+            </w:r>
+          </w:p>
+        </w:tc>
+        <w:tc>
+          <w:tcPr>
+            <w:tcW w:w="1350" w:type="dxa"/>
+            <w:vAlign w:val="center"/>
+          </w:tcPr>
+          <w:p>
+            <w:pPr>
+              <w:jc w:val="center"/>
+              <w:cnfStyle w:val="000000100000" w:firstRow="0" w:lastRow="0" w:firstColumn="0" w:lastColumn="0" w:oddVBand="0" w:evenVBand="0" w:oddHBand="1" w:evenHBand="0" w:firstRowFirstColumn="0" w:firstRowLastColumn="0" w:lastRowFirstColumn="0" w:lastRowLastColumn="0"/>
+              <w:rPr>
+                <w:rFonts w:ascii="MS Mincho" w:eastAsia="MS Mincho" w:hAnsi="MS Mincho" w:hint="eastAsia"/>
+              </w:rPr>
+            </w:pPr>
+            <w:r>
+              <w:rPr>
+                <w:rFonts w:ascii="MS Mincho" w:eastAsia="MS Mincho" w:hAnsi="MS Mincho" w:hint="eastAsia"/>
+              </w:rPr>
+              <w:t>⋮</w:t>
+            </w:r>
+          </w:p>
+        </w:tc>
+      </w:tr>
+    </w:tbl>
+    <w:p/>
     <w:sectPr>
       <w:pgSz w:w="12240" w:h="15840"/>
       <w:pgMar w:top="1440" w:right="1440" w:bottom="1440" w:left="1440" w:header="720" w:footer="720" w:gutter="0"/>
@@ -311,6 +1099,119 @@
 <file path=word/numbering.xml><?xml version="1.0" encoding="utf-8"?>
 <w:numbering xmlns:wpc="http://schemas.microsoft.com/office/word/2010/wordprocessingCanvas" xmlns:cx="http://schemas.microsoft.com/office/drawing/2014/chartex" xmlns:cx1="http://schemas.microsoft.com/office/drawing/2015/9/8/chartex" xmlns:cx2="http://schemas.microsoft.com/office/drawing/2015/10/21/chartex" xmlns:cx3="http://schemas.microsoft.com/office/drawing/2016/5/9/chartex" xmlns:cx4="http://schemas.microsoft.com/office/drawing/2016/5/10/chartex" xmlns:cx5="http://schemas.microsoft.com/office/drawing/2016/5/11/chartex" xmlns:cx6="http://schemas.microsoft.com/office/drawing/2016/5/12/chartex" xmlns:cx7="http://schemas.microsoft.com/office/drawing/2016/5/13/chartex" xmlns:cx8="http://schemas.microsoft.com/office/drawing/2016/5/14/chartex" xmlns:mc="http://schemas.openxmlformats.org/markup-compatibility/2006" xmlns:aink="http://schemas.microsoft.com/office/drawing/2016/ink" xmlns:am3d="http://schemas.microsoft.com/office/drawing/2017/model3d" xmlns:o="urn:schemas-microsoft-com:office:office" xmlns:r="http://schemas.openxmlformats.org/officeDocument/2006/relationships" xmlns:m="http://schemas.openxmlformats.org/officeDocument/2006/math" xmlns:v="urn:schemas-microsoft-com:vml" xmlns:wp14="http://schemas.microsoft.com/office/word/2010/wordprocessingDrawing" xmlns:wp="http://schemas.openxmlformats.org/drawingml/2006/wordprocessingDrawing" xmlns:w10="urn:schemas-microsoft-com:office:word" xmlns:w="http://schemas.openxmlformats.org/wordprocessingml/2006/main" xmlns:w14="http://schemas.microsoft.com/office/word/2010/wordml" xmlns:w15="http://schemas.microsoft.com/office/word/2012/wordml" xmlns:w16cid="http://schemas.microsoft.com/office/word/2016/wordml/cid" xmlns:w16se="http://schemas.microsoft.com/office/word/2015/wordml/symex" xmlns:wpg="http://schemas.microsoft.com/office/word/2010/wordprocessingGroup" xmlns:wpi="http://schemas.microsoft.com/office/word/2010/wordprocessingInk" xmlns:wne="http://schemas.microsoft.com/office/word/2006/wordml" xmlns:wps="http://schemas.microsoft.com/office/word/2010/wordprocessingShape" mc:Ignorable="w14 w15 w16se w16cid wp14">
   <w:abstractNum w:abstractNumId="0" w15:restartNumberingAfterBreak="0">
+    <w:nsid w:val="6C7E5B43"/>
+    <w:multiLevelType w:val="hybridMultilevel"/>
+    <w:tmpl w:val="E52C6446"/>
+    <w:lvl w:ilvl="0" w:tplc="F674674A">
+      <w:start w:val="26"/>
+      <w:numFmt w:val="bullet"/>
+      <w:lvlText w:val="-"/>
+      <w:lvlJc w:val="left"/>
+      <w:pPr>
+        <w:ind w:left="720" w:hanging="360"/>
+      </w:pPr>
+      <w:rPr>
+        <w:rFonts w:ascii="Consolas" w:eastAsiaTheme="minorHAnsi" w:hAnsi="Consolas" w:cstheme="minorBidi" w:hint="default"/>
+      </w:rPr>
+    </w:lvl>
+    <w:lvl w:ilvl="1" w:tplc="04090003" w:tentative="1">
+      <w:start w:val="1"/>
+      <w:numFmt w:val="bullet"/>
+      <w:lvlText w:val="o"/>
+      <w:lvlJc w:val="left"/>
+      <w:pPr>
+        <w:ind w:left="1440" w:hanging="360"/>
+      </w:pPr>
+      <w:rPr>
+        <w:rFonts w:ascii="Courier New" w:hAnsi="Courier New" w:cs="Courier New" w:hint="default"/>
+      </w:rPr>
+    </w:lvl>
+    <w:lvl w:ilvl="2" w:tplc="04090005" w:tentative="1">
+      <w:start w:val="1"/>
+      <w:numFmt w:val="bullet"/>
+      <w:lvlText w:val=""/>
+      <w:lvlJc w:val="left"/>
+      <w:pPr>
+        <w:ind w:left="2160" w:hanging="360"/>
+      </w:pPr>
+      <w:rPr>
+        <w:rFonts w:ascii="Wingdings" w:hAnsi="Wingdings" w:hint="default"/>
+      </w:rPr>
+    </w:lvl>
+    <w:lvl w:ilvl="3" w:tplc="04090001" w:tentative="1">
+      <w:start w:val="1"/>
+      <w:numFmt w:val="bullet"/>
+      <w:lvlText w:val=""/>
+      <w:lvlJc w:val="left"/>
+      <w:pPr>
+        <w:ind w:left="2880" w:hanging="360"/>
+      </w:pPr>
+      <w:rPr>
+        <w:rFonts w:ascii="Symbol" w:hAnsi="Symbol" w:hint="default"/>
+      </w:rPr>
+    </w:lvl>
+    <w:lvl w:ilvl="4" w:tplc="04090003" w:tentative="1">
+      <w:start w:val="1"/>
+      <w:numFmt w:val="bullet"/>
+      <w:lvlText w:val="o"/>
+      <w:lvlJc w:val="left"/>
+      <w:pPr>
+        <w:ind w:left="3600" w:hanging="360"/>
+      </w:pPr>
+      <w:rPr>
+        <w:rFonts w:ascii="Courier New" w:hAnsi="Courier New" w:cs="Courier New" w:hint="default"/>
+      </w:rPr>
+    </w:lvl>
+    <w:lvl w:ilvl="5" w:tplc="04090005" w:tentative="1">
+      <w:start w:val="1"/>
+      <w:numFmt w:val="bullet"/>
+      <w:lvlText w:val=""/>
+      <w:lvlJc w:val="left"/>
+      <w:pPr>
+        <w:ind w:left="4320" w:hanging="360"/>
+      </w:pPr>
+      <w:rPr>
+        <w:rFonts w:ascii="Wingdings" w:hAnsi="Wingdings" w:hint="default"/>
+      </w:rPr>
+    </w:lvl>
+    <w:lvl w:ilvl="6" w:tplc="04090001" w:tentative="1">
+      <w:start w:val="1"/>
+      <w:numFmt w:val="bullet"/>
+      <w:lvlText w:val=""/>
+      <w:lvlJc w:val="left"/>
+      <w:pPr>
+        <w:ind w:left="5040" w:hanging="360"/>
+      </w:pPr>
+      <w:rPr>
+        <w:rFonts w:ascii="Symbol" w:hAnsi="Symbol" w:hint="default"/>
+      </w:rPr>
+    </w:lvl>
+    <w:lvl w:ilvl="7" w:tplc="04090003" w:tentative="1">
+      <w:start w:val="1"/>
+      <w:numFmt w:val="bullet"/>
+      <w:lvlText w:val="o"/>
+      <w:lvlJc w:val="left"/>
+      <w:pPr>
+        <w:ind w:left="5760" w:hanging="360"/>
+      </w:pPr>
+      <w:rPr>
+        <w:rFonts w:ascii="Courier New" w:hAnsi="Courier New" w:cs="Courier New" w:hint="default"/>
+      </w:rPr>
+    </w:lvl>
+    <w:lvl w:ilvl="8" w:tplc="04090005" w:tentative="1">
+      <w:start w:val="1"/>
+      <w:numFmt w:val="bullet"/>
+      <w:lvlText w:val=""/>
+      <w:lvlJc w:val="left"/>
+      <w:pPr>
+        <w:ind w:left="6480" w:hanging="360"/>
+      </w:pPr>
+      <w:rPr>
+        <w:rFonts w:ascii="Wingdings" w:hAnsi="Wingdings" w:hint="default"/>
+      </w:rPr>
+    </w:lvl>
+  </w:abstractNum>
+  <w:abstractNum w:abstractNumId="1" w15:restartNumberingAfterBreak="0">
     <w:nsid w:val="78B33932"/>
     <w:multiLevelType w:val="hybridMultilevel"/>
     <w:tmpl w:val="6312453C"/>
@@ -423,6 +1324,9 @@
     </w:lvl>
   </w:abstractNum>
   <w:num w:numId="1">
+    <w:abstractNumId w:val="1"/>
+  </w:num>
+  <w:num w:numId="2">
     <w:abstractNumId w:val="0"/>
   </w:num>
 </w:numbering>

</xml_diff>